<commit_message>
New formulas in formal version + minor changes to grammar
</commit_message>
<xml_diff>
--- a/grammar/grammar_drafts/grammar_draft [v2].docx
+++ b/grammar/grammar_drafts/grammar_draft [v2].docx
@@ -1439,7 +1439,7 @@
               <w:rPr>
                 <w:rFonts w:ascii="Courier New" w:hAnsi="Courier New" w:cs="Courier New"/>
               </w:rPr>
-              <w:t>arithmetic_expression</w:t>
+              <w:t>expression</w:t>
             </w:r>
             <w:proofErr w:type="spellEnd"/>
           </w:p>
@@ -1554,7 +1554,7 @@
               <w:rPr>
                 <w:rFonts w:ascii="Courier New" w:hAnsi="Courier New" w:cs="Courier New"/>
               </w:rPr>
-              <w:t>arithmetic_expression</w:t>
+              <w:t>expression</w:t>
             </w:r>
             <w:proofErr w:type="spellEnd"/>
           </w:p>
@@ -1611,6 +1611,70 @@
                 <w:rFonts w:ascii="Courier New" w:hAnsi="Courier New" w:cs="Courier New"/>
               </w:rPr>
             </w:pPr>
+            <w:r>
+              <w:rPr>
+                <w:rFonts w:ascii="Courier New" w:hAnsi="Courier New" w:cs="Courier New"/>
+              </w:rPr>
+              <w:t>|</w:t>
+            </w:r>
+          </w:p>
+        </w:tc>
+        <w:tc>
+          <w:tcPr>
+            <w:tcW w:w="5528" w:type="dxa"/>
+          </w:tcPr>
+          <w:p>
+            <w:pPr>
+              <w:rPr>
+                <w:rFonts w:ascii="Courier New" w:hAnsi="Courier New" w:cs="Courier New"/>
+              </w:rPr>
+            </w:pPr>
+            <w:r>
+              <w:rPr>
+                <w:rFonts w:ascii="Courier New" w:eastAsiaTheme="minorEastAsia" w:hAnsi="Courier New" w:cs="Courier New"/>
+                <w:sz w:val="20"/>
+              </w:rPr>
+              <w:t>ε</w:t>
+            </w:r>
+          </w:p>
+        </w:tc>
+      </w:tr>
+      <w:tr>
+        <w:tc>
+          <w:tcPr>
+            <w:tcW w:w="3544" w:type="dxa"/>
+          </w:tcPr>
+          <w:p>
+            <w:pPr>
+              <w:jc w:val="right"/>
+              <w:rPr>
+                <w:rFonts w:ascii="Courier New" w:hAnsi="Courier New" w:cs="Courier New"/>
+              </w:rPr>
+            </w:pPr>
+          </w:p>
+        </w:tc>
+        <w:tc>
+          <w:tcPr>
+            <w:tcW w:w="425" w:type="dxa"/>
+          </w:tcPr>
+          <w:p>
+            <w:pPr>
+              <w:rPr>
+                <w:rFonts w:ascii="Courier New" w:hAnsi="Courier New" w:cs="Courier New"/>
+              </w:rPr>
+            </w:pPr>
+          </w:p>
+        </w:tc>
+        <w:tc>
+          <w:tcPr>
+            <w:tcW w:w="284" w:type="dxa"/>
+          </w:tcPr>
+          <w:p>
+            <w:pPr>
+              <w:rPr>
+                <w:rFonts w:ascii="Courier New" w:hAnsi="Courier New" w:cs="Courier New"/>
+              </w:rPr>
+            </w:pPr>
           </w:p>
         </w:tc>
         <w:tc>
@@ -2751,7 +2815,7 @@
               <w:rPr>
                 <w:rFonts w:ascii="Courier New" w:hAnsi="Courier New" w:cs="Courier New"/>
               </w:rPr>
-              <w:t>arithmetic_expression</w:t>
+              <w:t>expression</w:t>
             </w:r>
             <w:proofErr w:type="spellEnd"/>
             <w:r>
@@ -2773,7 +2837,7 @@
               <w:rPr>
                 <w:rFonts w:ascii="Courier New" w:hAnsi="Courier New" w:cs="Courier New"/>
               </w:rPr>
-              <w:t>arithmetic_expression</w:t>
+              <w:t>expression</w:t>
             </w:r>
             <w:proofErr w:type="spellEnd"/>
             <w:r>
@@ -3094,6 +3158,21 @@
               <w:rPr>
                 <w:rFonts w:ascii="Courier New" w:hAnsi="Courier New" w:cs="Courier New"/>
               </w:rPr>
+              <w:t>subindices_constraints</w:t>
+            </w:r>
+            <w:proofErr w:type="spellEnd"/>
+          </w:p>
+          <w:p>
+            <w:pPr>
+              <w:rPr>
+                <w:rFonts w:ascii="Courier New" w:hAnsi="Courier New" w:cs="Courier New"/>
+              </w:rPr>
+            </w:pPr>
+            <w:proofErr w:type="spellStart"/>
+            <w:r>
+              <w:rPr>
+                <w:rFonts w:ascii="Courier New" w:hAnsi="Courier New" w:cs="Courier New"/>
+              </w:rPr>
               <w:t>block_definition</w:t>
             </w:r>
             <w:proofErr w:type="spellEnd"/>
@@ -4812,7 +4891,14 @@
                 <w:rFonts w:ascii="Courier New" w:eastAsiaTheme="minorEastAsia" w:hAnsi="Courier New" w:cs="Courier New"/>
                 <w:sz w:val="20"/>
               </w:rPr>
-              <w:t>Constraint</w:t>
+              <w:t>c</w:t>
+            </w:r>
+            <w:r>
+              <w:rPr>
+                <w:rFonts w:ascii="Courier New" w:eastAsiaTheme="minorEastAsia" w:hAnsi="Courier New" w:cs="Courier New"/>
+                <w:sz w:val="20"/>
+              </w:rPr>
+              <w:t>onstraint</w:t>
             </w:r>
             <w:proofErr w:type="spellEnd"/>
             <w:r>
@@ -4863,80 +4949,101 @@
               </w:rPr>
               <w:t>more_constraint</w:t>
             </w:r>
-            <w:proofErr w:type="spellEnd"/>
-          </w:p>
-        </w:tc>
-      </w:tr>
-      <w:tr>
-        <w:tc>
-          <w:tcPr>
-            <w:tcW w:w="3544" w:type="dxa"/>
-          </w:tcPr>
-          <w:p>
-            <w:pPr>
-              <w:jc w:val="right"/>
-              <w:rPr>
-                <w:rFonts w:ascii="Courier New" w:hAnsi="Courier New" w:cs="Courier New"/>
-              </w:rPr>
-            </w:pPr>
-          </w:p>
-        </w:tc>
-        <w:tc>
-          <w:tcPr>
-            <w:tcW w:w="425" w:type="dxa"/>
-          </w:tcPr>
-          <w:p>
-            <w:pPr>
-              <w:rPr>
-                <w:rFonts w:ascii="Courier New" w:hAnsi="Courier New" w:cs="Courier New"/>
-              </w:rPr>
-            </w:pPr>
-          </w:p>
-        </w:tc>
-        <w:tc>
-          <w:tcPr>
-            <w:tcW w:w="284" w:type="dxa"/>
-          </w:tcPr>
-          <w:p>
-            <w:pPr>
-              <w:rPr>
-                <w:rFonts w:ascii="Courier New" w:hAnsi="Courier New" w:cs="Courier New"/>
-              </w:rPr>
-            </w:pPr>
-          </w:p>
-        </w:tc>
-        <w:tc>
-          <w:tcPr>
-            <w:tcW w:w="5528" w:type="dxa"/>
-          </w:tcPr>
-          <w:p>
-            <w:pPr>
-              <w:rPr>
-                <w:rFonts w:ascii="Courier New" w:eastAsiaTheme="minorEastAsia" w:hAnsi="Courier New" w:cs="Courier New"/>
-                <w:sz w:val="20"/>
-              </w:rPr>
-            </w:pPr>
-          </w:p>
-        </w:tc>
-      </w:tr>
-      <w:tr>
-        <w:tc>
-          <w:tcPr>
-            <w:tcW w:w="3544" w:type="dxa"/>
-          </w:tcPr>
-          <w:p>
-            <w:pPr>
-              <w:jc w:val="right"/>
-              <w:rPr>
-                <w:rFonts w:ascii="Courier New" w:hAnsi="Courier New" w:cs="Courier New"/>
-              </w:rPr>
-            </w:pPr>
-            <w:proofErr w:type="spellStart"/>
-            <w:r>
-              <w:rPr>
-                <w:rFonts w:ascii="Courier New" w:hAnsi="Courier New" w:cs="Courier New"/>
-              </w:rPr>
-              <w:t>contraint</w:t>
+            <w:r>
+              <w:rPr>
+                <w:rFonts w:ascii="Courier New" w:eastAsiaTheme="minorEastAsia" w:hAnsi="Courier New" w:cs="Courier New"/>
+                <w:sz w:val="20"/>
+              </w:rPr>
+              <w:t>s</w:t>
+            </w:r>
+            <w:proofErr w:type="spellEnd"/>
+          </w:p>
+        </w:tc>
+      </w:tr>
+      <w:tr>
+        <w:tc>
+          <w:tcPr>
+            <w:tcW w:w="3544" w:type="dxa"/>
+          </w:tcPr>
+          <w:p>
+            <w:pPr>
+              <w:jc w:val="right"/>
+              <w:rPr>
+                <w:rFonts w:ascii="Courier New" w:hAnsi="Courier New" w:cs="Courier New"/>
+              </w:rPr>
+            </w:pPr>
+          </w:p>
+        </w:tc>
+        <w:tc>
+          <w:tcPr>
+            <w:tcW w:w="425" w:type="dxa"/>
+          </w:tcPr>
+          <w:p>
+            <w:pPr>
+              <w:rPr>
+                <w:rFonts w:ascii="Courier New" w:hAnsi="Courier New" w:cs="Courier New"/>
+              </w:rPr>
+            </w:pPr>
+          </w:p>
+        </w:tc>
+        <w:tc>
+          <w:tcPr>
+            <w:tcW w:w="284" w:type="dxa"/>
+          </w:tcPr>
+          <w:p>
+            <w:pPr>
+              <w:rPr>
+                <w:rFonts w:ascii="Courier New" w:hAnsi="Courier New" w:cs="Courier New"/>
+              </w:rPr>
+            </w:pPr>
+          </w:p>
+        </w:tc>
+        <w:tc>
+          <w:tcPr>
+            <w:tcW w:w="5528" w:type="dxa"/>
+          </w:tcPr>
+          <w:p>
+            <w:pPr>
+              <w:rPr>
+                <w:rFonts w:ascii="Courier New" w:eastAsiaTheme="minorEastAsia" w:hAnsi="Courier New" w:cs="Courier New"/>
+                <w:sz w:val="20"/>
+              </w:rPr>
+            </w:pPr>
+          </w:p>
+        </w:tc>
+      </w:tr>
+      <w:tr>
+        <w:tc>
+          <w:tcPr>
+            <w:tcW w:w="3544" w:type="dxa"/>
+          </w:tcPr>
+          <w:p>
+            <w:pPr>
+              <w:jc w:val="right"/>
+              <w:rPr>
+                <w:rFonts w:ascii="Courier New" w:hAnsi="Courier New" w:cs="Courier New"/>
+              </w:rPr>
+            </w:pPr>
+            <w:proofErr w:type="spellStart"/>
+            <w:r>
+              <w:rPr>
+                <w:rFonts w:ascii="Courier New" w:hAnsi="Courier New" w:cs="Courier New"/>
+              </w:rPr>
+              <w:t>con</w:t>
+            </w:r>
+            <w:r>
+              <w:rPr>
+                <w:rFonts w:ascii="Courier New" w:hAnsi="Courier New" w:cs="Courier New"/>
+              </w:rPr>
+              <w:t>s</w:t>
+            </w:r>
+            <w:bookmarkStart w:id="0" w:name="_GoBack"/>
+            <w:bookmarkEnd w:id="0"/>
+            <w:r>
+              <w:rPr>
+                <w:rFonts w:ascii="Courier New" w:hAnsi="Courier New" w:cs="Courier New"/>
+              </w:rPr>
+              <w:t>traint</w:t>
             </w:r>
             <w:proofErr w:type="spellEnd"/>
           </w:p>
@@ -5286,6 +5393,71 @@
                 <w:rFonts w:ascii="Courier New" w:hAnsi="Courier New" w:cs="Courier New"/>
               </w:rPr>
             </w:pPr>
+            <w:r>
+              <w:rPr>
+                <w:rFonts w:ascii="Courier New" w:hAnsi="Courier New" w:cs="Courier New"/>
+              </w:rPr>
+              <w:t>|</w:t>
+            </w:r>
+          </w:p>
+        </w:tc>
+        <w:tc>
+          <w:tcPr>
+            <w:tcW w:w="5528" w:type="dxa"/>
+          </w:tcPr>
+          <w:p>
+            <w:pPr>
+              <w:rPr>
+                <w:rFonts w:ascii="Courier New" w:eastAsiaTheme="minorEastAsia" w:hAnsi="Courier New" w:cs="Courier New"/>
+                <w:sz w:val="20"/>
+              </w:rPr>
+            </w:pPr>
+            <w:r>
+              <w:rPr>
+                <w:rFonts w:ascii="Courier New" w:eastAsiaTheme="minorEastAsia" w:hAnsi="Courier New" w:cs="Courier New"/>
+                <w:sz w:val="20"/>
+              </w:rPr>
+              <w:t>ε</w:t>
+            </w:r>
+          </w:p>
+        </w:tc>
+      </w:tr>
+      <w:tr>
+        <w:tc>
+          <w:tcPr>
+            <w:tcW w:w="3544" w:type="dxa"/>
+          </w:tcPr>
+          <w:p>
+            <w:pPr>
+              <w:jc w:val="right"/>
+              <w:rPr>
+                <w:rFonts w:ascii="Courier New" w:hAnsi="Courier New" w:cs="Courier New"/>
+              </w:rPr>
+            </w:pPr>
+          </w:p>
+        </w:tc>
+        <w:tc>
+          <w:tcPr>
+            <w:tcW w:w="425" w:type="dxa"/>
+          </w:tcPr>
+          <w:p>
+            <w:pPr>
+              <w:rPr>
+                <w:rFonts w:ascii="Courier New" w:hAnsi="Courier New" w:cs="Courier New"/>
+              </w:rPr>
+            </w:pPr>
+          </w:p>
+        </w:tc>
+        <w:tc>
+          <w:tcPr>
+            <w:tcW w:w="284" w:type="dxa"/>
+          </w:tcPr>
+          <w:p>
+            <w:pPr>
+              <w:rPr>
+                <w:rFonts w:ascii="Courier New" w:hAnsi="Courier New" w:cs="Courier New"/>
+              </w:rPr>
+            </w:pPr>
           </w:p>
         </w:tc>
         <w:tc>
@@ -6719,7 +6891,6 @@
               <w:rPr>
                 <w:rFonts w:ascii="Courier New" w:hAnsi="Courier New" w:cs="Courier New"/>
               </w:rPr>
-              <w:lastRenderedPageBreak/>
               <w:t>operator_declaration</w:t>
             </w:r>
             <w:proofErr w:type="spellEnd"/>
@@ -7601,15 +7772,153 @@
                 <w:i/>
                 <w:sz w:val="20"/>
               </w:rPr>
-              <w:t>-Z</w:t>
-            </w:r>
+              <w:t>-Z](</w:t>
+            </w:r>
+            <w:proofErr w:type="gramStart"/>
             <w:r>
               <w:rPr>
                 <w:rFonts w:ascii="Courier New" w:eastAsiaTheme="minorEastAsia" w:hAnsi="Courier New" w:cs="Courier New"/>
                 <w:i/>
                 <w:sz w:val="20"/>
               </w:rPr>
-              <w:t>](</w:t>
+              <w:t>_?[</w:t>
+            </w:r>
+            <w:proofErr w:type="gramEnd"/>
+            <w:r>
+              <w:rPr>
+                <w:rFonts w:ascii="Courier New" w:eastAsiaTheme="minorEastAsia" w:hAnsi="Courier New" w:cs="Courier New"/>
+                <w:i/>
+                <w:sz w:val="20"/>
+              </w:rPr>
+              <w:t>a-zA-Z0-9])*</w:t>
+            </w:r>
+          </w:p>
+        </w:tc>
+      </w:tr>
+      <w:tr>
+        <w:tc>
+          <w:tcPr>
+            <w:tcW w:w="3544" w:type="dxa"/>
+          </w:tcPr>
+          <w:p>
+            <w:pPr>
+              <w:jc w:val="right"/>
+              <w:rPr>
+                <w:rFonts w:ascii="Courier New" w:hAnsi="Courier New" w:cs="Courier New"/>
+              </w:rPr>
+            </w:pPr>
+          </w:p>
+        </w:tc>
+        <w:tc>
+          <w:tcPr>
+            <w:tcW w:w="425" w:type="dxa"/>
+          </w:tcPr>
+          <w:p>
+            <w:pPr>
+              <w:rPr>
+                <w:rFonts w:ascii="Courier New" w:hAnsi="Courier New" w:cs="Courier New"/>
+              </w:rPr>
+            </w:pPr>
+          </w:p>
+        </w:tc>
+        <w:tc>
+          <w:tcPr>
+            <w:tcW w:w="284" w:type="dxa"/>
+          </w:tcPr>
+          <w:p>
+            <w:pPr>
+              <w:rPr>
+                <w:rFonts w:ascii="Courier New" w:hAnsi="Courier New" w:cs="Courier New"/>
+              </w:rPr>
+            </w:pPr>
+          </w:p>
+        </w:tc>
+        <w:tc>
+          <w:tcPr>
+            <w:tcW w:w="5528" w:type="dxa"/>
+          </w:tcPr>
+          <w:p>
+            <w:pPr>
+              <w:rPr>
+                <w:rFonts w:ascii="Courier New" w:eastAsiaTheme="minorEastAsia" w:hAnsi="Courier New" w:cs="Courier New"/>
+                <w:i/>
+                <w:sz w:val="20"/>
+              </w:rPr>
+            </w:pPr>
+          </w:p>
+        </w:tc>
+      </w:tr>
+      <w:tr>
+        <w:tc>
+          <w:tcPr>
+            <w:tcW w:w="3544" w:type="dxa"/>
+          </w:tcPr>
+          <w:p>
+            <w:pPr>
+              <w:jc w:val="right"/>
+              <w:rPr>
+                <w:rFonts w:ascii="Courier New" w:hAnsi="Courier New" w:cs="Courier New"/>
+              </w:rPr>
+            </w:pPr>
+            <w:proofErr w:type="spellStart"/>
+            <w:r>
+              <w:rPr>
+                <w:rFonts w:ascii="Courier New" w:hAnsi="Courier New" w:cs="Courier New"/>
+              </w:rPr>
+              <w:t>var_name</w:t>
+            </w:r>
+            <w:proofErr w:type="spellEnd"/>
+          </w:p>
+        </w:tc>
+        <w:tc>
+          <w:tcPr>
+            <w:tcW w:w="425" w:type="dxa"/>
+          </w:tcPr>
+          <w:p>
+            <w:pPr>
+              <w:rPr>
+                <w:rFonts w:ascii="Courier New" w:hAnsi="Courier New" w:cs="Courier New"/>
+              </w:rPr>
+            </w:pPr>
+            <w:r>
+              <w:rPr>
+                <w:rFonts w:ascii="Courier New" w:hAnsi="Courier New" w:cs="Courier New"/>
+              </w:rPr>
+              <w:t>→</w:t>
+            </w:r>
+          </w:p>
+        </w:tc>
+        <w:tc>
+          <w:tcPr>
+            <w:tcW w:w="284" w:type="dxa"/>
+          </w:tcPr>
+          <w:p>
+            <w:pPr>
+              <w:rPr>
+                <w:rFonts w:ascii="Courier New" w:hAnsi="Courier New" w:cs="Courier New"/>
+              </w:rPr>
+            </w:pPr>
+          </w:p>
+        </w:tc>
+        <w:tc>
+          <w:tcPr>
+            <w:tcW w:w="5528" w:type="dxa"/>
+          </w:tcPr>
+          <w:p>
+            <w:pPr>
+              <w:rPr>
+                <w:rFonts w:ascii="Courier New" w:eastAsiaTheme="minorEastAsia" w:hAnsi="Courier New" w:cs="Courier New"/>
+                <w:i/>
+                <w:sz w:val="20"/>
+              </w:rPr>
+            </w:pPr>
+            <w:r>
+              <w:rPr>
+                <w:rFonts w:ascii="Courier New" w:eastAsiaTheme="minorEastAsia" w:hAnsi="Courier New" w:cs="Courier New"/>
+                <w:i/>
+                <w:sz w:val="20"/>
+              </w:rPr>
+              <w:t>[a-z](</w:t>
             </w:r>
             <w:proofErr w:type="gramStart"/>
             <w:r>
@@ -7627,98 +7936,228 @@
                 <w:i/>
                 <w:sz w:val="20"/>
               </w:rPr>
-              <w:t>a-</w:t>
-            </w:r>
-            <w:r>
+              <w:t>a-z0-9])*</w:t>
+            </w:r>
+          </w:p>
+        </w:tc>
+      </w:tr>
+      <w:tr>
+        <w:tc>
+          <w:tcPr>
+            <w:tcW w:w="3544" w:type="dxa"/>
+          </w:tcPr>
+          <w:p>
+            <w:pPr>
+              <w:jc w:val="right"/>
+              <w:rPr>
+                <w:rFonts w:ascii="Courier New" w:hAnsi="Courier New" w:cs="Courier New"/>
+              </w:rPr>
+            </w:pPr>
+          </w:p>
+        </w:tc>
+        <w:tc>
+          <w:tcPr>
+            <w:tcW w:w="425" w:type="dxa"/>
+          </w:tcPr>
+          <w:p>
+            <w:pPr>
+              <w:rPr>
+                <w:rFonts w:ascii="Courier New" w:hAnsi="Courier New" w:cs="Courier New"/>
+              </w:rPr>
+            </w:pPr>
+          </w:p>
+        </w:tc>
+        <w:tc>
+          <w:tcPr>
+            <w:tcW w:w="284" w:type="dxa"/>
+          </w:tcPr>
+          <w:p>
+            <w:pPr>
+              <w:rPr>
+                <w:rFonts w:ascii="Courier New" w:hAnsi="Courier New" w:cs="Courier New"/>
+              </w:rPr>
+            </w:pPr>
+          </w:p>
+        </w:tc>
+        <w:tc>
+          <w:tcPr>
+            <w:tcW w:w="5528" w:type="dxa"/>
+          </w:tcPr>
+          <w:p>
+            <w:pPr>
               <w:rPr>
                 <w:rFonts w:ascii="Courier New" w:eastAsiaTheme="minorEastAsia" w:hAnsi="Courier New" w:cs="Courier New"/>
                 <w:i/>
                 <w:sz w:val="20"/>
               </w:rPr>
-              <w:t>zA-Z</w:t>
-            </w:r>
-            <w:r>
+            </w:pPr>
+          </w:p>
+        </w:tc>
+      </w:tr>
+      <w:tr>
+        <w:tc>
+          <w:tcPr>
+            <w:tcW w:w="3544" w:type="dxa"/>
+          </w:tcPr>
+          <w:p>
+            <w:pPr>
+              <w:jc w:val="right"/>
+              <w:rPr>
+                <w:rFonts w:ascii="Courier New" w:hAnsi="Courier New" w:cs="Courier New"/>
+              </w:rPr>
+            </w:pPr>
+            <w:proofErr w:type="spellStart"/>
+            <w:r>
+              <w:rPr>
+                <w:rFonts w:ascii="Courier New" w:hAnsi="Courier New" w:cs="Courier New"/>
+              </w:rPr>
+              <w:t>index</w:t>
+            </w:r>
+            <w:proofErr w:type="spellEnd"/>
+          </w:p>
+        </w:tc>
+        <w:tc>
+          <w:tcPr>
+            <w:tcW w:w="425" w:type="dxa"/>
+          </w:tcPr>
+          <w:p>
+            <w:pPr>
+              <w:rPr>
+                <w:rFonts w:ascii="Courier New" w:hAnsi="Courier New" w:cs="Courier New"/>
+              </w:rPr>
+            </w:pPr>
+            <w:r>
+              <w:rPr>
+                <w:rFonts w:ascii="Courier New" w:hAnsi="Courier New" w:cs="Courier New"/>
+              </w:rPr>
+              <w:t>→</w:t>
+            </w:r>
+          </w:p>
+        </w:tc>
+        <w:tc>
+          <w:tcPr>
+            <w:tcW w:w="284" w:type="dxa"/>
+          </w:tcPr>
+          <w:p>
+            <w:pPr>
+              <w:rPr>
+                <w:rFonts w:ascii="Courier New" w:hAnsi="Courier New" w:cs="Courier New"/>
+              </w:rPr>
+            </w:pPr>
+          </w:p>
+        </w:tc>
+        <w:tc>
+          <w:tcPr>
+            <w:tcW w:w="5528" w:type="dxa"/>
+          </w:tcPr>
+          <w:p>
+            <w:pPr>
               <w:rPr>
                 <w:rFonts w:ascii="Courier New" w:eastAsiaTheme="minorEastAsia" w:hAnsi="Courier New" w:cs="Courier New"/>
                 <w:i/>
                 <w:sz w:val="20"/>
               </w:rPr>
-              <w:t>0-9])*</w:t>
-            </w:r>
-          </w:p>
-        </w:tc>
-      </w:tr>
-      <w:tr>
-        <w:tc>
-          <w:tcPr>
-            <w:tcW w:w="3544" w:type="dxa"/>
-          </w:tcPr>
-          <w:p>
-            <w:pPr>
-              <w:jc w:val="right"/>
-              <w:rPr>
-                <w:rFonts w:ascii="Courier New" w:hAnsi="Courier New" w:cs="Courier New"/>
-              </w:rPr>
-            </w:pPr>
-          </w:p>
-        </w:tc>
-        <w:tc>
-          <w:tcPr>
-            <w:tcW w:w="425" w:type="dxa"/>
-          </w:tcPr>
-          <w:p>
-            <w:pPr>
-              <w:rPr>
-                <w:rFonts w:ascii="Courier New" w:hAnsi="Courier New" w:cs="Courier New"/>
-              </w:rPr>
-            </w:pPr>
-          </w:p>
-        </w:tc>
-        <w:tc>
-          <w:tcPr>
-            <w:tcW w:w="284" w:type="dxa"/>
-          </w:tcPr>
-          <w:p>
-            <w:pPr>
-              <w:rPr>
-                <w:rFonts w:ascii="Courier New" w:hAnsi="Courier New" w:cs="Courier New"/>
-              </w:rPr>
-            </w:pPr>
-          </w:p>
-        </w:tc>
-        <w:tc>
-          <w:tcPr>
-            <w:tcW w:w="5528" w:type="dxa"/>
-          </w:tcPr>
-          <w:p>
-            <w:pPr>
+            </w:pPr>
+            <w:r>
               <w:rPr>
                 <w:rFonts w:ascii="Courier New" w:eastAsiaTheme="minorEastAsia" w:hAnsi="Courier New" w:cs="Courier New"/>
                 <w:i/>
                 <w:sz w:val="20"/>
               </w:rPr>
-            </w:pPr>
-          </w:p>
-        </w:tc>
-      </w:tr>
-      <w:tr>
-        <w:tc>
-          <w:tcPr>
-            <w:tcW w:w="3544" w:type="dxa"/>
-          </w:tcPr>
-          <w:p>
-            <w:pPr>
-              <w:jc w:val="right"/>
-              <w:rPr>
-                <w:rFonts w:ascii="Courier New" w:hAnsi="Courier New" w:cs="Courier New"/>
-              </w:rPr>
-            </w:pPr>
-            <w:proofErr w:type="spellStart"/>
-            <w:r>
-              <w:rPr>
-                <w:rFonts w:ascii="Courier New" w:hAnsi="Courier New" w:cs="Courier New"/>
-              </w:rPr>
-              <w:t>var_name</w:t>
+              <w:t>[a-z](</w:t>
+            </w:r>
+            <w:proofErr w:type="gramStart"/>
+            <w:r>
+              <w:rPr>
+                <w:rFonts w:ascii="Courier New" w:eastAsiaTheme="minorEastAsia" w:hAnsi="Courier New" w:cs="Courier New"/>
+                <w:i/>
+                <w:sz w:val="20"/>
+              </w:rPr>
+              <w:t>_?[</w:t>
+            </w:r>
+            <w:proofErr w:type="gramEnd"/>
+            <w:r>
+              <w:rPr>
+                <w:rFonts w:ascii="Courier New" w:eastAsiaTheme="minorEastAsia" w:hAnsi="Courier New" w:cs="Courier New"/>
+                <w:i/>
+                <w:sz w:val="20"/>
+              </w:rPr>
+              <w:t>a-z0-9])*</w:t>
+            </w:r>
+          </w:p>
+        </w:tc>
+      </w:tr>
+      <w:tr>
+        <w:tc>
+          <w:tcPr>
+            <w:tcW w:w="3544" w:type="dxa"/>
+          </w:tcPr>
+          <w:p>
+            <w:pPr>
+              <w:jc w:val="right"/>
+              <w:rPr>
+                <w:rFonts w:ascii="Courier New" w:hAnsi="Courier New" w:cs="Courier New"/>
+              </w:rPr>
+            </w:pPr>
+          </w:p>
+        </w:tc>
+        <w:tc>
+          <w:tcPr>
+            <w:tcW w:w="425" w:type="dxa"/>
+          </w:tcPr>
+          <w:p>
+            <w:pPr>
+              <w:rPr>
+                <w:rFonts w:ascii="Courier New" w:hAnsi="Courier New" w:cs="Courier New"/>
+              </w:rPr>
+            </w:pPr>
+          </w:p>
+        </w:tc>
+        <w:tc>
+          <w:tcPr>
+            <w:tcW w:w="284" w:type="dxa"/>
+          </w:tcPr>
+          <w:p>
+            <w:pPr>
+              <w:rPr>
+                <w:rFonts w:ascii="Courier New" w:hAnsi="Courier New" w:cs="Courier New"/>
+              </w:rPr>
+            </w:pPr>
+          </w:p>
+        </w:tc>
+        <w:tc>
+          <w:tcPr>
+            <w:tcW w:w="5528" w:type="dxa"/>
+          </w:tcPr>
+          <w:p>
+            <w:pPr>
+              <w:rPr>
+                <w:rFonts w:ascii="Courier New" w:eastAsiaTheme="minorEastAsia" w:hAnsi="Courier New" w:cs="Courier New"/>
+                <w:i/>
+                <w:sz w:val="20"/>
+              </w:rPr>
+            </w:pPr>
+          </w:p>
+        </w:tc>
+      </w:tr>
+      <w:tr>
+        <w:tc>
+          <w:tcPr>
+            <w:tcW w:w="3544" w:type="dxa"/>
+          </w:tcPr>
+          <w:p>
+            <w:pPr>
+              <w:jc w:val="right"/>
+              <w:rPr>
+                <w:rFonts w:ascii="Courier New" w:hAnsi="Courier New" w:cs="Courier New"/>
+              </w:rPr>
+            </w:pPr>
+            <w:proofErr w:type="spellStart"/>
+            <w:r>
+              <w:rPr>
+                <w:rFonts w:ascii="Courier New" w:hAnsi="Courier New" w:cs="Courier New"/>
+              </w:rPr>
+              <w:t>block_name</w:t>
             </w:r>
             <w:proofErr w:type="spellEnd"/>
           </w:p>
@@ -7761,470 +8200,340 @@
             <w:pPr>
               <w:rPr>
                 <w:rFonts w:ascii="Courier New" w:eastAsiaTheme="minorEastAsia" w:hAnsi="Courier New" w:cs="Courier New"/>
+                <w:sz w:val="20"/>
+              </w:rPr>
+            </w:pPr>
+            <w:r>
+              <w:rPr>
+                <w:rFonts w:ascii="Courier New" w:eastAsiaTheme="minorEastAsia" w:hAnsi="Courier New" w:cs="Courier New"/>
                 <w:i/>
                 <w:sz w:val="20"/>
               </w:rPr>
-            </w:pPr>
+              <w:t>[A-Z](</w:t>
+            </w:r>
+            <w:proofErr w:type="gramStart"/>
             <w:r>
               <w:rPr>
                 <w:rFonts w:ascii="Courier New" w:eastAsiaTheme="minorEastAsia" w:hAnsi="Courier New" w:cs="Courier New"/>
                 <w:i/>
                 <w:sz w:val="20"/>
               </w:rPr>
-              <w:t>[a-z](</w:t>
-            </w:r>
+              <w:t>_?[</w:t>
+            </w:r>
+            <w:proofErr w:type="gramEnd"/>
+            <w:r>
+              <w:rPr>
+                <w:rFonts w:ascii="Courier New" w:eastAsiaTheme="minorEastAsia" w:hAnsi="Courier New" w:cs="Courier New"/>
+                <w:i/>
+                <w:sz w:val="20"/>
+              </w:rPr>
+              <w:t>a-zA-Z0-9])*</w:t>
+            </w:r>
+            <w:r>
+              <w:rPr>
+                <w:rFonts w:ascii="Courier New" w:eastAsiaTheme="minorEastAsia" w:hAnsi="Courier New" w:cs="Courier New"/>
+                <w:i/>
+                <w:sz w:val="20"/>
+              </w:rPr>
+              <w:t xml:space="preserve"> </w:t>
+            </w:r>
+            <w:proofErr w:type="spellStart"/>
+            <w:r>
+              <w:rPr>
+                <w:rFonts w:ascii="Courier New" w:eastAsiaTheme="minorEastAsia" w:hAnsi="Courier New" w:cs="Courier New"/>
+                <w:sz w:val="20"/>
+              </w:rPr>
+              <w:t>subindices_list</w:t>
+            </w:r>
+            <w:proofErr w:type="spellEnd"/>
+          </w:p>
+        </w:tc>
+      </w:tr>
+      <w:tr>
+        <w:tc>
+          <w:tcPr>
+            <w:tcW w:w="3544" w:type="dxa"/>
+          </w:tcPr>
+          <w:p>
+            <w:pPr>
+              <w:jc w:val="right"/>
+              <w:rPr>
+                <w:rFonts w:ascii="Courier New" w:hAnsi="Courier New" w:cs="Courier New"/>
+              </w:rPr>
+            </w:pPr>
+          </w:p>
+        </w:tc>
+        <w:tc>
+          <w:tcPr>
+            <w:tcW w:w="425" w:type="dxa"/>
+          </w:tcPr>
+          <w:p>
+            <w:pPr>
+              <w:rPr>
+                <w:rFonts w:ascii="Courier New" w:hAnsi="Courier New" w:cs="Courier New"/>
+              </w:rPr>
+            </w:pPr>
+          </w:p>
+        </w:tc>
+        <w:tc>
+          <w:tcPr>
+            <w:tcW w:w="284" w:type="dxa"/>
+          </w:tcPr>
+          <w:p>
+            <w:pPr>
+              <w:rPr>
+                <w:rFonts w:ascii="Courier New" w:hAnsi="Courier New" w:cs="Courier New"/>
+              </w:rPr>
+            </w:pPr>
+          </w:p>
+        </w:tc>
+        <w:tc>
+          <w:tcPr>
+            <w:tcW w:w="5528" w:type="dxa"/>
+          </w:tcPr>
+          <w:p>
+            <w:pPr>
+              <w:rPr>
+                <w:rFonts w:ascii="Courier New" w:eastAsiaTheme="minorEastAsia" w:hAnsi="Courier New" w:cs="Courier New"/>
+                <w:b/>
+                <w:sz w:val="20"/>
+              </w:rPr>
+            </w:pPr>
+          </w:p>
+        </w:tc>
+      </w:tr>
+      <w:tr>
+        <w:tc>
+          <w:tcPr>
+            <w:tcW w:w="3544" w:type="dxa"/>
+          </w:tcPr>
+          <w:p>
+            <w:pPr>
+              <w:jc w:val="right"/>
+              <w:rPr>
+                <w:rFonts w:ascii="Courier New" w:hAnsi="Courier New" w:cs="Courier New"/>
+              </w:rPr>
+            </w:pPr>
+            <w:proofErr w:type="spellStart"/>
+            <w:r>
+              <w:rPr>
+                <w:rFonts w:ascii="Courier New" w:hAnsi="Courier New" w:cs="Courier New"/>
+              </w:rPr>
+              <w:t>expression</w:t>
+            </w:r>
+            <w:proofErr w:type="spellEnd"/>
+          </w:p>
+        </w:tc>
+        <w:tc>
+          <w:tcPr>
+            <w:tcW w:w="425" w:type="dxa"/>
+          </w:tcPr>
+          <w:p>
+            <w:pPr>
+              <w:rPr>
+                <w:rFonts w:ascii="Courier New" w:hAnsi="Courier New" w:cs="Courier New"/>
+              </w:rPr>
+            </w:pPr>
+            <w:r>
+              <w:rPr>
+                <w:rFonts w:ascii="Courier New" w:hAnsi="Courier New" w:cs="Courier New"/>
+              </w:rPr>
+              <w:t>→</w:t>
+            </w:r>
+          </w:p>
+        </w:tc>
+        <w:tc>
+          <w:tcPr>
+            <w:tcW w:w="284" w:type="dxa"/>
+          </w:tcPr>
+          <w:p>
+            <w:pPr>
+              <w:rPr>
+                <w:rFonts w:ascii="Courier New" w:hAnsi="Courier New" w:cs="Courier New"/>
+              </w:rPr>
+            </w:pPr>
+          </w:p>
+        </w:tc>
+        <w:tc>
+          <w:tcPr>
+            <w:tcW w:w="5528" w:type="dxa"/>
+          </w:tcPr>
+          <w:p>
+            <w:pPr>
+              <w:rPr>
+                <w:rFonts w:ascii="Courier New" w:eastAsiaTheme="minorEastAsia" w:hAnsi="Courier New" w:cs="Courier New"/>
+                <w:sz w:val="20"/>
+              </w:rPr>
+            </w:pPr>
+            <w:proofErr w:type="spellStart"/>
+            <w:r>
+              <w:rPr>
+                <w:rFonts w:ascii="Courier New" w:eastAsiaTheme="minorEastAsia" w:hAnsi="Courier New" w:cs="Courier New"/>
+                <w:sz w:val="20"/>
+              </w:rPr>
+              <w:t>expression</w:t>
+            </w:r>
+            <w:proofErr w:type="spellEnd"/>
+            <w:r>
+              <w:rPr>
+                <w:rFonts w:ascii="Courier New" w:eastAsiaTheme="minorEastAsia" w:hAnsi="Courier New" w:cs="Courier New"/>
+                <w:sz w:val="20"/>
+              </w:rPr>
+              <w:t xml:space="preserve"> </w:t>
+            </w:r>
+            <w:r>
+              <w:rPr>
+                <w:rFonts w:ascii="Courier New" w:eastAsiaTheme="minorEastAsia" w:hAnsi="Courier New" w:cs="Courier New"/>
+                <w:b/>
+                <w:sz w:val="20"/>
+              </w:rPr>
+              <w:t>==</w:t>
+            </w:r>
+            <w:r>
+              <w:rPr>
+                <w:rFonts w:ascii="Courier New" w:eastAsiaTheme="minorEastAsia" w:hAnsi="Courier New" w:cs="Courier New"/>
+                <w:sz w:val="20"/>
+              </w:rPr>
+              <w:t xml:space="preserve"> </w:t>
+            </w:r>
+            <w:proofErr w:type="spellStart"/>
+            <w:r>
+              <w:rPr>
+                <w:rFonts w:ascii="Courier New" w:eastAsiaTheme="minorEastAsia" w:hAnsi="Courier New" w:cs="Courier New"/>
+                <w:sz w:val="20"/>
+              </w:rPr>
+              <w:t>expression</w:t>
+            </w:r>
+            <w:proofErr w:type="spellEnd"/>
+          </w:p>
+        </w:tc>
+      </w:tr>
+      <w:tr>
+        <w:tc>
+          <w:tcPr>
+            <w:tcW w:w="3544" w:type="dxa"/>
+          </w:tcPr>
+          <w:p>
+            <w:pPr>
+              <w:jc w:val="right"/>
+              <w:rPr>
+                <w:rFonts w:ascii="Courier New" w:hAnsi="Courier New" w:cs="Courier New"/>
+              </w:rPr>
+            </w:pPr>
+          </w:p>
+        </w:tc>
+        <w:tc>
+          <w:tcPr>
+            <w:tcW w:w="425" w:type="dxa"/>
+          </w:tcPr>
+          <w:p>
+            <w:pPr>
+              <w:rPr>
+                <w:rFonts w:ascii="Courier New" w:hAnsi="Courier New" w:cs="Courier New"/>
+              </w:rPr>
+            </w:pPr>
+          </w:p>
+        </w:tc>
+        <w:tc>
+          <w:tcPr>
+            <w:tcW w:w="284" w:type="dxa"/>
+          </w:tcPr>
+          <w:p>
+            <w:pPr>
+              <w:rPr>
+                <w:rFonts w:ascii="Courier New" w:hAnsi="Courier New" w:cs="Courier New"/>
+              </w:rPr>
+            </w:pPr>
+          </w:p>
+        </w:tc>
+        <w:tc>
+          <w:tcPr>
+            <w:tcW w:w="5528" w:type="dxa"/>
+          </w:tcPr>
+          <w:p>
+            <w:pPr>
+              <w:rPr>
+                <w:rFonts w:ascii="Courier New" w:eastAsiaTheme="minorEastAsia" w:hAnsi="Courier New" w:cs="Courier New"/>
+                <w:sz w:val="20"/>
+              </w:rPr>
+            </w:pPr>
+            <w:proofErr w:type="spellStart"/>
             <w:proofErr w:type="gramStart"/>
             <w:r>
               <w:rPr>
                 <w:rFonts w:ascii="Courier New" w:eastAsiaTheme="minorEastAsia" w:hAnsi="Courier New" w:cs="Courier New"/>
-                <w:i/>
-                <w:sz w:val="20"/>
-              </w:rPr>
-              <w:t>_?[</w:t>
+                <w:sz w:val="20"/>
+              </w:rPr>
+              <w:t>expression</w:t>
+            </w:r>
+            <w:proofErr w:type="spellEnd"/>
+            <w:r>
+              <w:rPr>
+                <w:rFonts w:ascii="Courier New" w:eastAsiaTheme="minorEastAsia" w:hAnsi="Courier New" w:cs="Courier New"/>
+                <w:sz w:val="20"/>
+              </w:rPr>
+              <w:t xml:space="preserve"> </w:t>
+            </w:r>
+            <w:r>
+              <w:rPr>
+                <w:rFonts w:ascii="Courier New" w:eastAsiaTheme="minorEastAsia" w:hAnsi="Courier New" w:cs="Courier New"/>
+                <w:b/>
+                <w:sz w:val="20"/>
+              </w:rPr>
+              <w:t>!</w:t>
             </w:r>
             <w:proofErr w:type="gramEnd"/>
             <w:r>
               <w:rPr>
                 <w:rFonts w:ascii="Courier New" w:eastAsiaTheme="minorEastAsia" w:hAnsi="Courier New" w:cs="Courier New"/>
-                <w:i/>
-                <w:sz w:val="20"/>
-              </w:rPr>
-              <w:t>a-z0-9])*</w:t>
-            </w:r>
-          </w:p>
-        </w:tc>
-      </w:tr>
-      <w:tr>
-        <w:tc>
-          <w:tcPr>
-            <w:tcW w:w="3544" w:type="dxa"/>
-          </w:tcPr>
-          <w:p>
-            <w:pPr>
-              <w:jc w:val="right"/>
-              <w:rPr>
-                <w:rFonts w:ascii="Courier New" w:hAnsi="Courier New" w:cs="Courier New"/>
-              </w:rPr>
-            </w:pPr>
-          </w:p>
-        </w:tc>
-        <w:tc>
-          <w:tcPr>
-            <w:tcW w:w="425" w:type="dxa"/>
-          </w:tcPr>
-          <w:p>
-            <w:pPr>
-              <w:rPr>
-                <w:rFonts w:ascii="Courier New" w:hAnsi="Courier New" w:cs="Courier New"/>
-              </w:rPr>
-            </w:pPr>
-          </w:p>
-        </w:tc>
-        <w:tc>
-          <w:tcPr>
-            <w:tcW w:w="284" w:type="dxa"/>
-          </w:tcPr>
-          <w:p>
-            <w:pPr>
-              <w:rPr>
-                <w:rFonts w:ascii="Courier New" w:hAnsi="Courier New" w:cs="Courier New"/>
-              </w:rPr>
-            </w:pPr>
-          </w:p>
-        </w:tc>
-        <w:tc>
-          <w:tcPr>
-            <w:tcW w:w="5528" w:type="dxa"/>
-          </w:tcPr>
-          <w:p>
-            <w:pPr>
-              <w:rPr>
-                <w:rFonts w:ascii="Courier New" w:eastAsiaTheme="minorEastAsia" w:hAnsi="Courier New" w:cs="Courier New"/>
-                <w:i/>
-                <w:sz w:val="20"/>
-              </w:rPr>
-            </w:pPr>
-          </w:p>
-        </w:tc>
-      </w:tr>
-      <w:tr>
-        <w:tc>
-          <w:tcPr>
-            <w:tcW w:w="3544" w:type="dxa"/>
-          </w:tcPr>
-          <w:p>
-            <w:pPr>
-              <w:jc w:val="right"/>
-              <w:rPr>
-                <w:rFonts w:ascii="Courier New" w:hAnsi="Courier New" w:cs="Courier New"/>
-              </w:rPr>
-            </w:pPr>
-            <w:proofErr w:type="spellStart"/>
-            <w:r>
-              <w:rPr>
-                <w:rFonts w:ascii="Courier New" w:hAnsi="Courier New" w:cs="Courier New"/>
-              </w:rPr>
-              <w:t>index</w:t>
-            </w:r>
-            <w:proofErr w:type="spellEnd"/>
-          </w:p>
-        </w:tc>
-        <w:tc>
-          <w:tcPr>
-            <w:tcW w:w="425" w:type="dxa"/>
-          </w:tcPr>
-          <w:p>
-            <w:pPr>
-              <w:rPr>
-                <w:rFonts w:ascii="Courier New" w:hAnsi="Courier New" w:cs="Courier New"/>
-              </w:rPr>
-            </w:pPr>
-            <w:r>
-              <w:rPr>
-                <w:rFonts w:ascii="Courier New" w:hAnsi="Courier New" w:cs="Courier New"/>
-              </w:rPr>
-              <w:t>→</w:t>
-            </w:r>
-          </w:p>
-        </w:tc>
-        <w:tc>
-          <w:tcPr>
-            <w:tcW w:w="284" w:type="dxa"/>
-          </w:tcPr>
-          <w:p>
-            <w:pPr>
-              <w:rPr>
-                <w:rFonts w:ascii="Courier New" w:hAnsi="Courier New" w:cs="Courier New"/>
-              </w:rPr>
-            </w:pPr>
-          </w:p>
-        </w:tc>
-        <w:tc>
-          <w:tcPr>
-            <w:tcW w:w="5528" w:type="dxa"/>
-          </w:tcPr>
-          <w:p>
-            <w:pPr>
-              <w:rPr>
-                <w:rFonts w:ascii="Courier New" w:eastAsiaTheme="minorEastAsia" w:hAnsi="Courier New" w:cs="Courier New"/>
-                <w:i/>
-                <w:sz w:val="20"/>
-              </w:rPr>
-            </w:pPr>
-            <w:r>
-              <w:rPr>
-                <w:rFonts w:ascii="Courier New" w:eastAsiaTheme="minorEastAsia" w:hAnsi="Courier New" w:cs="Courier New"/>
-                <w:i/>
-                <w:sz w:val="20"/>
-              </w:rPr>
-              <w:t>[a-z](</w:t>
-            </w:r>
-            <w:proofErr w:type="gramStart"/>
-            <w:r>
-              <w:rPr>
-                <w:rFonts w:ascii="Courier New" w:eastAsiaTheme="minorEastAsia" w:hAnsi="Courier New" w:cs="Courier New"/>
-                <w:i/>
-                <w:sz w:val="20"/>
-              </w:rPr>
-              <w:t>_?[</w:t>
-            </w:r>
-            <w:proofErr w:type="gramEnd"/>
-            <w:r>
-              <w:rPr>
-                <w:rFonts w:ascii="Courier New" w:eastAsiaTheme="minorEastAsia" w:hAnsi="Courier New" w:cs="Courier New"/>
-                <w:i/>
-                <w:sz w:val="20"/>
-              </w:rPr>
-              <w:t>a-z0-9])*</w:t>
-            </w:r>
-          </w:p>
-        </w:tc>
-      </w:tr>
-      <w:tr>
-        <w:tc>
-          <w:tcPr>
-            <w:tcW w:w="3544" w:type="dxa"/>
-          </w:tcPr>
-          <w:p>
-            <w:pPr>
-              <w:jc w:val="right"/>
-              <w:rPr>
-                <w:rFonts w:ascii="Courier New" w:hAnsi="Courier New" w:cs="Courier New"/>
-              </w:rPr>
-            </w:pPr>
-          </w:p>
-        </w:tc>
-        <w:tc>
-          <w:tcPr>
-            <w:tcW w:w="425" w:type="dxa"/>
-          </w:tcPr>
-          <w:p>
-            <w:pPr>
-              <w:rPr>
-                <w:rFonts w:ascii="Courier New" w:hAnsi="Courier New" w:cs="Courier New"/>
-              </w:rPr>
-            </w:pPr>
-          </w:p>
-        </w:tc>
-        <w:tc>
-          <w:tcPr>
-            <w:tcW w:w="284" w:type="dxa"/>
-          </w:tcPr>
-          <w:p>
-            <w:pPr>
-              <w:rPr>
-                <w:rFonts w:ascii="Courier New" w:hAnsi="Courier New" w:cs="Courier New"/>
-              </w:rPr>
-            </w:pPr>
-          </w:p>
-        </w:tc>
-        <w:tc>
-          <w:tcPr>
-            <w:tcW w:w="5528" w:type="dxa"/>
-          </w:tcPr>
-          <w:p>
-            <w:pPr>
-              <w:rPr>
-                <w:rFonts w:ascii="Courier New" w:eastAsiaTheme="minorEastAsia" w:hAnsi="Courier New" w:cs="Courier New"/>
-                <w:i/>
-                <w:sz w:val="20"/>
-              </w:rPr>
-            </w:pPr>
-          </w:p>
-        </w:tc>
-      </w:tr>
-      <w:tr>
-        <w:tc>
-          <w:tcPr>
-            <w:tcW w:w="3544" w:type="dxa"/>
-          </w:tcPr>
-          <w:p>
-            <w:pPr>
-              <w:jc w:val="right"/>
-              <w:rPr>
-                <w:rFonts w:ascii="Courier New" w:hAnsi="Courier New" w:cs="Courier New"/>
-              </w:rPr>
-            </w:pPr>
-            <w:proofErr w:type="spellStart"/>
-            <w:r>
-              <w:rPr>
-                <w:rFonts w:ascii="Courier New" w:hAnsi="Courier New" w:cs="Courier New"/>
-              </w:rPr>
-              <w:t>block_name</w:t>
-            </w:r>
-            <w:proofErr w:type="spellEnd"/>
-          </w:p>
-        </w:tc>
-        <w:tc>
-          <w:tcPr>
-            <w:tcW w:w="425" w:type="dxa"/>
-          </w:tcPr>
-          <w:p>
-            <w:pPr>
-              <w:rPr>
-                <w:rFonts w:ascii="Courier New" w:hAnsi="Courier New" w:cs="Courier New"/>
-              </w:rPr>
-            </w:pPr>
-            <w:r>
-              <w:rPr>
-                <w:rFonts w:ascii="Courier New" w:hAnsi="Courier New" w:cs="Courier New"/>
-              </w:rPr>
-              <w:t>→</w:t>
-            </w:r>
-          </w:p>
-        </w:tc>
-        <w:tc>
-          <w:tcPr>
-            <w:tcW w:w="284" w:type="dxa"/>
-          </w:tcPr>
-          <w:p>
-            <w:pPr>
-              <w:rPr>
-                <w:rFonts w:ascii="Courier New" w:hAnsi="Courier New" w:cs="Courier New"/>
-              </w:rPr>
-            </w:pPr>
-          </w:p>
-        </w:tc>
-        <w:tc>
-          <w:tcPr>
-            <w:tcW w:w="5528" w:type="dxa"/>
-          </w:tcPr>
-          <w:p>
-            <w:pPr>
-              <w:rPr>
-                <w:rFonts w:ascii="Courier New" w:eastAsiaTheme="minorEastAsia" w:hAnsi="Courier New" w:cs="Courier New"/>
-                <w:i/>
-                <w:sz w:val="20"/>
-              </w:rPr>
-            </w:pPr>
-            <w:r>
-              <w:rPr>
-                <w:rFonts w:ascii="Courier New" w:eastAsiaTheme="minorEastAsia" w:hAnsi="Courier New" w:cs="Courier New"/>
-                <w:i/>
-                <w:sz w:val="20"/>
-              </w:rPr>
-              <w:t>[</w:t>
-            </w:r>
-            <w:r>
-              <w:rPr>
-                <w:rFonts w:ascii="Courier New" w:eastAsiaTheme="minorEastAsia" w:hAnsi="Courier New" w:cs="Courier New"/>
-                <w:i/>
-                <w:sz w:val="20"/>
-              </w:rPr>
-              <w:t>A</w:t>
-            </w:r>
-            <w:r>
-              <w:rPr>
-                <w:rFonts w:ascii="Courier New" w:eastAsiaTheme="minorEastAsia" w:hAnsi="Courier New" w:cs="Courier New"/>
-                <w:i/>
-                <w:sz w:val="20"/>
-              </w:rPr>
-              <w:t>-</w:t>
-            </w:r>
-            <w:r>
-              <w:rPr>
-                <w:rFonts w:ascii="Courier New" w:eastAsiaTheme="minorEastAsia" w:hAnsi="Courier New" w:cs="Courier New"/>
-                <w:i/>
-                <w:sz w:val="20"/>
-              </w:rPr>
-              <w:t>Z</w:t>
-            </w:r>
-            <w:r>
-              <w:rPr>
-                <w:rFonts w:ascii="Courier New" w:eastAsiaTheme="minorEastAsia" w:hAnsi="Courier New" w:cs="Courier New"/>
-                <w:i/>
-                <w:sz w:val="20"/>
-              </w:rPr>
-              <w:t>](</w:t>
-            </w:r>
-            <w:proofErr w:type="gramStart"/>
-            <w:r>
-              <w:rPr>
-                <w:rFonts w:ascii="Courier New" w:eastAsiaTheme="minorEastAsia" w:hAnsi="Courier New" w:cs="Courier New"/>
-                <w:i/>
-                <w:sz w:val="20"/>
-              </w:rPr>
-              <w:t>_?[</w:t>
-            </w:r>
-            <w:proofErr w:type="gramEnd"/>
-            <w:r>
-              <w:rPr>
-                <w:rFonts w:ascii="Courier New" w:eastAsiaTheme="minorEastAsia" w:hAnsi="Courier New" w:cs="Courier New"/>
-                <w:i/>
-                <w:sz w:val="20"/>
-              </w:rPr>
-              <w:t>a-</w:t>
-            </w:r>
-            <w:r>
-              <w:rPr>
-                <w:rFonts w:ascii="Courier New" w:eastAsiaTheme="minorEastAsia" w:hAnsi="Courier New" w:cs="Courier New"/>
-                <w:i/>
-                <w:sz w:val="20"/>
-              </w:rPr>
-              <w:t>zA-Z</w:t>
-            </w:r>
-            <w:r>
-              <w:rPr>
-                <w:rFonts w:ascii="Courier New" w:eastAsiaTheme="minorEastAsia" w:hAnsi="Courier New" w:cs="Courier New"/>
-                <w:i/>
-                <w:sz w:val="20"/>
-              </w:rPr>
-              <w:t>0-9])*</w:t>
-            </w:r>
-          </w:p>
-        </w:tc>
-      </w:tr>
-      <w:tr>
-        <w:tc>
-          <w:tcPr>
-            <w:tcW w:w="3544" w:type="dxa"/>
-          </w:tcPr>
-          <w:p>
-            <w:pPr>
-              <w:jc w:val="right"/>
-              <w:rPr>
-                <w:rFonts w:ascii="Courier New" w:hAnsi="Courier New" w:cs="Courier New"/>
-              </w:rPr>
-            </w:pPr>
-          </w:p>
-        </w:tc>
-        <w:tc>
-          <w:tcPr>
-            <w:tcW w:w="425" w:type="dxa"/>
-          </w:tcPr>
-          <w:p>
-            <w:pPr>
-              <w:rPr>
-                <w:rFonts w:ascii="Courier New" w:hAnsi="Courier New" w:cs="Courier New"/>
-              </w:rPr>
-            </w:pPr>
-          </w:p>
-        </w:tc>
-        <w:tc>
-          <w:tcPr>
-            <w:tcW w:w="284" w:type="dxa"/>
-          </w:tcPr>
-          <w:p>
-            <w:pPr>
-              <w:rPr>
-                <w:rFonts w:ascii="Courier New" w:hAnsi="Courier New" w:cs="Courier New"/>
-              </w:rPr>
-            </w:pPr>
-          </w:p>
-        </w:tc>
-        <w:tc>
-          <w:tcPr>
-            <w:tcW w:w="5528" w:type="dxa"/>
-          </w:tcPr>
-          <w:p>
-            <w:pPr>
-              <w:rPr>
-                <w:rFonts w:ascii="Courier New" w:eastAsiaTheme="minorEastAsia" w:hAnsi="Courier New" w:cs="Courier New"/>
-                <w:b/>
-                <w:sz w:val="20"/>
-              </w:rPr>
-            </w:pPr>
-          </w:p>
-        </w:tc>
-      </w:tr>
-      <w:tr>
-        <w:tc>
-          <w:tcPr>
-            <w:tcW w:w="3544" w:type="dxa"/>
-          </w:tcPr>
-          <w:p>
-            <w:pPr>
-              <w:jc w:val="right"/>
-              <w:rPr>
-                <w:rFonts w:ascii="Courier New" w:hAnsi="Courier New" w:cs="Courier New"/>
-              </w:rPr>
-            </w:pPr>
-            <w:proofErr w:type="spellStart"/>
-            <w:r>
-              <w:rPr>
-                <w:rFonts w:ascii="Courier New" w:hAnsi="Courier New" w:cs="Courier New"/>
+                <w:b/>
+                <w:sz w:val="20"/>
+              </w:rPr>
+              <w:t>=</w:t>
+            </w:r>
+            <w:r>
+              <w:rPr>
+                <w:rFonts w:ascii="Courier New" w:eastAsiaTheme="minorEastAsia" w:hAnsi="Courier New" w:cs="Courier New"/>
+                <w:sz w:val="20"/>
+              </w:rPr>
+              <w:t xml:space="preserve"> </w:t>
+            </w:r>
+            <w:proofErr w:type="spellStart"/>
+            <w:r>
+              <w:rPr>
+                <w:rFonts w:ascii="Courier New" w:eastAsiaTheme="minorEastAsia" w:hAnsi="Courier New" w:cs="Courier New"/>
+                <w:sz w:val="20"/>
               </w:rPr>
               <w:t>expression</w:t>
             </w:r>
             <w:proofErr w:type="spellEnd"/>
           </w:p>
         </w:tc>
-        <w:tc>
-          <w:tcPr>
-            <w:tcW w:w="425" w:type="dxa"/>
-          </w:tcPr>
-          <w:p>
-            <w:pPr>
-              <w:rPr>
-                <w:rFonts w:ascii="Courier New" w:hAnsi="Courier New" w:cs="Courier New"/>
-              </w:rPr>
-            </w:pPr>
-            <w:r>
-              <w:rPr>
-                <w:rFonts w:ascii="Courier New" w:hAnsi="Courier New" w:cs="Courier New"/>
-              </w:rPr>
-              <w:t>→</w:t>
-            </w:r>
+      </w:tr>
+      <w:tr>
+        <w:tc>
+          <w:tcPr>
+            <w:tcW w:w="3544" w:type="dxa"/>
+          </w:tcPr>
+          <w:p>
+            <w:pPr>
+              <w:jc w:val="right"/>
+              <w:rPr>
+                <w:rFonts w:ascii="Courier New" w:hAnsi="Courier New" w:cs="Courier New"/>
+              </w:rPr>
+            </w:pPr>
+          </w:p>
+        </w:tc>
+        <w:tc>
+          <w:tcPr>
+            <w:tcW w:w="425" w:type="dxa"/>
+          </w:tcPr>
+          <w:p>
+            <w:pPr>
+              <w:rPr>
+                <w:rFonts w:ascii="Courier New" w:hAnsi="Courier New" w:cs="Courier New"/>
+              </w:rPr>
+            </w:pPr>
           </w:p>
         </w:tc>
         <w:tc>
@@ -8272,7 +8581,7 @@
                 <w:b/>
                 <w:sz w:val="20"/>
               </w:rPr>
-              <w:t>==</w:t>
+              <w:t>&lt;=</w:t>
             </w:r>
             <w:r>
               <w:rPr>
@@ -8343,7 +8652,6 @@
               </w:rPr>
             </w:pPr>
             <w:proofErr w:type="spellStart"/>
-            <w:proofErr w:type="gramStart"/>
             <w:r>
               <w:rPr>
                 <w:rFonts w:ascii="Courier New" w:eastAsiaTheme="minorEastAsia" w:hAnsi="Courier New" w:cs="Courier New"/>
@@ -8365,16 +8673,7 @@
                 <w:b/>
                 <w:sz w:val="20"/>
               </w:rPr>
-              <w:t>!</w:t>
-            </w:r>
-            <w:proofErr w:type="gramEnd"/>
-            <w:r>
-              <w:rPr>
-                <w:rFonts w:ascii="Courier New" w:eastAsiaTheme="minorEastAsia" w:hAnsi="Courier New" w:cs="Courier New"/>
-                <w:b/>
-                <w:sz w:val="20"/>
-              </w:rPr>
-              <w:t>=</w:t>
+              <w:t>&lt;</w:t>
             </w:r>
             <w:r>
               <w:rPr>
@@ -8466,7 +8765,7 @@
                 <w:b/>
                 <w:sz w:val="20"/>
               </w:rPr>
-              <w:t>&lt;=</w:t>
+              <w:t>&gt;=</w:t>
             </w:r>
             <w:r>
               <w:rPr>
@@ -8558,184 +8857,9 @@
                 <w:b/>
                 <w:sz w:val="20"/>
               </w:rPr>
-              <w:t>&lt;</w:t>
-            </w:r>
-            <w:r>
-              <w:rPr>
-                <w:rFonts w:ascii="Courier New" w:eastAsiaTheme="minorEastAsia" w:hAnsi="Courier New" w:cs="Courier New"/>
-                <w:sz w:val="20"/>
-              </w:rPr>
-              <w:t xml:space="preserve"> </w:t>
-            </w:r>
-            <w:proofErr w:type="spellStart"/>
-            <w:r>
-              <w:rPr>
-                <w:rFonts w:ascii="Courier New" w:eastAsiaTheme="minorEastAsia" w:hAnsi="Courier New" w:cs="Courier New"/>
-                <w:sz w:val="20"/>
-              </w:rPr>
-              <w:t>expression</w:t>
-            </w:r>
-            <w:proofErr w:type="spellEnd"/>
-          </w:p>
-        </w:tc>
-      </w:tr>
-      <w:tr>
-        <w:tc>
-          <w:tcPr>
-            <w:tcW w:w="3544" w:type="dxa"/>
-          </w:tcPr>
-          <w:p>
-            <w:pPr>
-              <w:jc w:val="right"/>
-              <w:rPr>
-                <w:rFonts w:ascii="Courier New" w:hAnsi="Courier New" w:cs="Courier New"/>
-              </w:rPr>
-            </w:pPr>
-          </w:p>
-        </w:tc>
-        <w:tc>
-          <w:tcPr>
-            <w:tcW w:w="425" w:type="dxa"/>
-          </w:tcPr>
-          <w:p>
-            <w:pPr>
-              <w:rPr>
-                <w:rFonts w:ascii="Courier New" w:hAnsi="Courier New" w:cs="Courier New"/>
-              </w:rPr>
-            </w:pPr>
-          </w:p>
-        </w:tc>
-        <w:tc>
-          <w:tcPr>
-            <w:tcW w:w="284" w:type="dxa"/>
-          </w:tcPr>
-          <w:p>
-            <w:pPr>
-              <w:rPr>
-                <w:rFonts w:ascii="Courier New" w:hAnsi="Courier New" w:cs="Courier New"/>
-              </w:rPr>
-            </w:pPr>
-          </w:p>
-        </w:tc>
-        <w:tc>
-          <w:tcPr>
-            <w:tcW w:w="5528" w:type="dxa"/>
-          </w:tcPr>
-          <w:p>
-            <w:pPr>
-              <w:rPr>
-                <w:rFonts w:ascii="Courier New" w:eastAsiaTheme="minorEastAsia" w:hAnsi="Courier New" w:cs="Courier New"/>
-                <w:sz w:val="20"/>
-              </w:rPr>
-            </w:pPr>
-            <w:proofErr w:type="spellStart"/>
-            <w:r>
-              <w:rPr>
-                <w:rFonts w:ascii="Courier New" w:eastAsiaTheme="minorEastAsia" w:hAnsi="Courier New" w:cs="Courier New"/>
-                <w:sz w:val="20"/>
-              </w:rPr>
-              <w:t>expression</w:t>
-            </w:r>
-            <w:proofErr w:type="spellEnd"/>
-            <w:r>
-              <w:rPr>
-                <w:rFonts w:ascii="Courier New" w:eastAsiaTheme="minorEastAsia" w:hAnsi="Courier New" w:cs="Courier New"/>
-                <w:sz w:val="20"/>
-              </w:rPr>
-              <w:t xml:space="preserve"> </w:t>
-            </w:r>
-            <w:r>
-              <w:rPr>
-                <w:rFonts w:ascii="Courier New" w:eastAsiaTheme="minorEastAsia" w:hAnsi="Courier New" w:cs="Courier New"/>
-                <w:b/>
-                <w:sz w:val="20"/>
-              </w:rPr>
-              <w:t>&gt;=</w:t>
-            </w:r>
-            <w:r>
-              <w:rPr>
-                <w:rFonts w:ascii="Courier New" w:eastAsiaTheme="minorEastAsia" w:hAnsi="Courier New" w:cs="Courier New"/>
-                <w:sz w:val="20"/>
-              </w:rPr>
-              <w:t xml:space="preserve"> </w:t>
-            </w:r>
-            <w:proofErr w:type="spellStart"/>
-            <w:r>
-              <w:rPr>
-                <w:rFonts w:ascii="Courier New" w:eastAsiaTheme="minorEastAsia" w:hAnsi="Courier New" w:cs="Courier New"/>
-                <w:sz w:val="20"/>
-              </w:rPr>
-              <w:t>expression</w:t>
-            </w:r>
-            <w:proofErr w:type="spellEnd"/>
-          </w:p>
-        </w:tc>
-      </w:tr>
-      <w:tr>
-        <w:tc>
-          <w:tcPr>
-            <w:tcW w:w="3544" w:type="dxa"/>
-          </w:tcPr>
-          <w:p>
-            <w:pPr>
-              <w:jc w:val="right"/>
-              <w:rPr>
-                <w:rFonts w:ascii="Courier New" w:hAnsi="Courier New" w:cs="Courier New"/>
-              </w:rPr>
-            </w:pPr>
-          </w:p>
-        </w:tc>
-        <w:tc>
-          <w:tcPr>
-            <w:tcW w:w="425" w:type="dxa"/>
-          </w:tcPr>
-          <w:p>
-            <w:pPr>
-              <w:rPr>
-                <w:rFonts w:ascii="Courier New" w:hAnsi="Courier New" w:cs="Courier New"/>
-              </w:rPr>
-            </w:pPr>
-          </w:p>
-        </w:tc>
-        <w:tc>
-          <w:tcPr>
-            <w:tcW w:w="284" w:type="dxa"/>
-          </w:tcPr>
-          <w:p>
-            <w:pPr>
-              <w:rPr>
-                <w:rFonts w:ascii="Courier New" w:hAnsi="Courier New" w:cs="Courier New"/>
-              </w:rPr>
-            </w:pPr>
-          </w:p>
-        </w:tc>
-        <w:tc>
-          <w:tcPr>
-            <w:tcW w:w="5528" w:type="dxa"/>
-          </w:tcPr>
-          <w:p>
-            <w:pPr>
-              <w:rPr>
-                <w:rFonts w:ascii="Courier New" w:eastAsiaTheme="minorEastAsia" w:hAnsi="Courier New" w:cs="Courier New"/>
-                <w:sz w:val="20"/>
-              </w:rPr>
-            </w:pPr>
-            <w:proofErr w:type="spellStart"/>
-            <w:r>
-              <w:rPr>
-                <w:rFonts w:ascii="Courier New" w:eastAsiaTheme="minorEastAsia" w:hAnsi="Courier New" w:cs="Courier New"/>
-                <w:sz w:val="20"/>
-              </w:rPr>
-              <w:t xml:space="preserve">expression </w:t>
-            </w:r>
-            <w:r>
-              <w:rPr>
-                <w:rFonts w:ascii="Courier New" w:eastAsiaTheme="minorEastAsia" w:hAnsi="Courier New" w:cs="Courier New"/>
-                <w:b/>
-                <w:sz w:val="20"/>
-              </w:rPr>
               <w:t xml:space="preserve">&gt; </w:t>
             </w:r>
+            <w:proofErr w:type="spellStart"/>
             <w:r>
               <w:rPr>
                 <w:rFonts w:ascii="Courier New" w:eastAsiaTheme="minorEastAsia" w:hAnsi="Courier New" w:cs="Courier New"/>
@@ -9603,8 +9727,6 @@
           <w:rFonts w:ascii="Courier New" w:hAnsi="Courier New" w:cs="Courier New"/>
         </w:rPr>
       </w:pPr>
-      <w:bookmarkStart w:id="0" w:name="_GoBack"/>
-      <w:bookmarkEnd w:id="0"/>
     </w:p>
     <w:sectPr>
       <w:pgSz w:w="11906" w:h="16838"/>
@@ -10013,6 +10135,7 @@
   <w:style w:type="paragraph" w:default="1" w:styleId="Normal">
     <w:name w:val="Normal"/>
     <w:qFormat/>
+    <w:rsid w:val="00932CBE"/>
   </w:style>
   <w:style w:type="character" w:default="1" w:styleId="Fuentedeprrafopredeter">
     <w:name w:val="Default Paragraph Font"/>
@@ -10373,7 +10496,7 @@
 </file>
 
 <file path=customXml/itemProps1.xml><?xml version="1.0" encoding="utf-8"?>
-<ds:datastoreItem xmlns:ds="http://schemas.openxmlformats.org/officeDocument/2006/customXml" ds:itemID="{04D2F166-AC3C-4D7F-A536-6C4A560A5058}">
+<ds:datastoreItem xmlns:ds="http://schemas.openxmlformats.org/officeDocument/2006/customXml" ds:itemID="{70483195-E4C6-4579-9177-5017389554DC}">
   <ds:schemaRefs>
     <ds:schemaRef ds:uri="http://schemas.openxmlformats.org/officeDocument/2006/bibliography"/>
   </ds:schemaRefs>

</xml_diff>